<commit_message>
Protecciones en instalaciones electricas resuelto del 1-18
</commit_message>
<xml_diff>
--- a/1/Mantenimiento de Equipos de Electronica/Ejercicios/protecciones-en-instalaciones-electricas-resuelto.docx
+++ b/1/Mantenimiento de Equipos de Electronica/Ejercicios/protecciones-en-instalaciones-electricas-resuelto.docx
@@ -34,23 +34,86 @@
     </w:p>
     <w:p>
       <w:pPr>
+        <w:pStyle w:val="Prrafodelista"/>
+        <w:numPr>
+          <w:ilvl w:val="0"/>
+          <w:numId w:val="2"/>
+        </w:numPr>
+      </w:pPr>
+      <w:r>
+        <w:t>Sobreintensidades</w:t>
+      </w:r>
+    </w:p>
+    <w:p>
+      <w:pPr>
+        <w:pStyle w:val="Prrafodelista"/>
+        <w:numPr>
+          <w:ilvl w:val="0"/>
+          <w:numId w:val="2"/>
+        </w:numPr>
+      </w:pPr>
+      <w:r>
+        <w:t>Sobretensiones</w:t>
+      </w:r>
+    </w:p>
+    <w:p>
+      <w:pPr>
+        <w:pStyle w:val="Prrafodelista"/>
+        <w:numPr>
+          <w:ilvl w:val="0"/>
+          <w:numId w:val="2"/>
+        </w:numPr>
+      </w:pPr>
+      <w:r>
+        <w:t>Contactos eléctricos</w:t>
+      </w:r>
+    </w:p>
+    <w:p>
+      <w:pPr>
         <w:ind w:left="-5"/>
       </w:pPr>
-    </w:p>
-    <w:p>
-      <w:pPr>
-        <w:ind w:left="-5"/>
-      </w:pPr>
       <w:r>
         <w:t xml:space="preserve">2.- ¿Qué dos tipos de sobreintensidades se pueden producir en los circuitos?  </w:t>
       </w:r>
     </w:p>
     <w:p>
       <w:pPr>
+        <w:pStyle w:val="Prrafodelista"/>
+        <w:numPr>
+          <w:ilvl w:val="0"/>
+          <w:numId w:val="1"/>
+        </w:numPr>
+      </w:pPr>
+      <w:r>
+        <w:t>Sobrecarga</w:t>
+      </w:r>
+    </w:p>
+    <w:p>
+      <w:pPr>
+        <w:pStyle w:val="Prrafodelista"/>
+        <w:numPr>
+          <w:ilvl w:val="0"/>
+          <w:numId w:val="1"/>
+        </w:numPr>
+      </w:pPr>
+      <w:r>
+        <w:t>Cortocircuito</w:t>
+      </w:r>
+    </w:p>
+    <w:p>
+      <w:pPr>
         <w:ind w:left="-5" w:right="0"/>
       </w:pPr>
       <w:r>
-        <w:t xml:space="preserve">3.- ¿Qué es la sobrecarga?  </w:t>
+        <w:t>3.- ¿Qué es la sobrecarga?</w:t>
+      </w:r>
+    </w:p>
+    <w:p>
+      <w:pPr>
+        <w:ind w:left="-5" w:right="0" w:firstLine="713"/>
+      </w:pPr>
+      <w:r>
+        <w:t>Exceso de demanda de corriente.</w:t>
       </w:r>
     </w:p>
     <w:p>
@@ -58,7 +121,7 @@
         <w:ind w:left="-5" w:right="0"/>
       </w:pPr>
       <w:r>
-        <w:t xml:space="preserve">4.- ¿Qué es el cortocircuito?  </w:t>
+        <w:t>4.- ¿Qué es el cortocircuito?</w:t>
       </w:r>
     </w:p>
     <w:p>
@@ -66,7 +129,16 @@
         <w:ind w:left="-5" w:right="0"/>
       </w:pPr>
       <w:r>
-        <w:t xml:space="preserve">5.- El fusible protege contra ………………… </w:t>
+        <w:tab/>
+      </w:r>
+      <w:r>
+        <w:tab/>
+      </w:r>
+      <w:r>
+        <w:tab/>
+      </w:r>
+      <w:r>
+        <w:t>Contacto accidental entre 2 puntos de diferente potencial en una instalación.</w:t>
       </w:r>
     </w:p>
     <w:p>
@@ -74,57 +146,23 @@
         <w:ind w:left="-5" w:right="0"/>
       </w:pPr>
       <w:r>
-        <w:t xml:space="preserve">6.- </w:t>
-      </w:r>
-      <w:r>
-        <w:t xml:space="preserve">¿Para qué se utiliza un fisible tipo </w:t>
-      </w:r>
-      <w:proofErr w:type="spellStart"/>
-      <w:r>
-        <w:t>gG</w:t>
-      </w:r>
-      <w:proofErr w:type="spellEnd"/>
-      <w:r>
-        <w:t xml:space="preserve">?  </w:t>
-      </w:r>
-    </w:p>
-    <w:p>
-      <w:pPr>
-        <w:ind w:left="-5" w:right="0"/>
-      </w:pPr>
-      <w:r>
-        <w:t xml:space="preserve">7.- ¿Para qué se utiliza un fusible tipo </w:t>
-      </w:r>
-      <w:proofErr w:type="spellStart"/>
-      <w:r>
-        <w:t>aM</w:t>
-      </w:r>
-      <w:proofErr w:type="spellEnd"/>
-      <w:r>
-        <w:t xml:space="preserve">? ¿De qué otro elemento se debe acompañar normalmente? 8.- Atendiendo a la forma del fusible, indica las 4 designaciones que pone el libro </w:t>
-      </w:r>
-    </w:p>
-    <w:p>
-      <w:pPr>
-        <w:ind w:left="-5" w:right="0"/>
-      </w:pPr>
-      <w:r>
-        <w:t>9.- ¿Qué es un interruptor mag</w:t>
-      </w:r>
-      <w:r>
-        <w:t xml:space="preserve">netotérmico? </w:t>
-      </w:r>
-    </w:p>
-    <w:p>
-      <w:pPr>
-        <w:ind w:left="-5" w:right="0"/>
-      </w:pPr>
-      <w:r>
-        <w:t xml:space="preserve">10.- En un cuadro de mando de una vivienda indica los tres tipos de magnetotérmicos que existen </w:t>
+        <w:t xml:space="preserve">5.- El fusible protege contra </w:t>
+      </w:r>
+      <w:r>
+        <w:tab/>
       </w:r>
       <w:r>
         <w:rPr>
-          <w:color w:val="FF0000"/>
+          <w:i/>
+          <w:iCs/>
+          <w:u w:val="dotted"/>
+        </w:rPr>
+        <w:t>Sobreintensidades</w:t>
+      </w:r>
+      <w:r>
+        <w:rPr>
+          <w:i/>
+          <w:iCs/>
         </w:rPr>
         <w:t xml:space="preserve"> </w:t>
       </w:r>
@@ -134,15 +172,13 @@
         <w:ind w:left="-5" w:right="0"/>
       </w:pPr>
       <w:r>
-        <w:t xml:space="preserve">11.- Explica las diferentes funciones de un </w:t>
-      </w:r>
-      <w:proofErr w:type="gramStart"/>
-      <w:r>
-        <w:t>ICP,IGA</w:t>
-      </w:r>
-      <w:proofErr w:type="gramEnd"/>
-      <w:r>
-        <w:t xml:space="preserve">,PIA </w:t>
+        <w:t>6.- ¿Para qué se utiliza un f</w:t>
+      </w:r>
+      <w:r>
+        <w:t>u</w:t>
+      </w:r>
+      <w:r>
+        <w:t xml:space="preserve">sible tipo gG?  </w:t>
       </w:r>
     </w:p>
     <w:p>
@@ -150,18 +186,364 @@
         <w:ind w:left="-5" w:right="0"/>
       </w:pPr>
       <w:r>
+        <w:tab/>
+      </w:r>
+      <w:r>
+        <w:tab/>
+      </w:r>
+      <w:r>
+        <w:tab/>
+        <w:t>Fusible de uso general. (Protección de conductores).</w:t>
+      </w:r>
+    </w:p>
+    <w:p>
+      <w:pPr>
+        <w:ind w:left="-5" w:right="0"/>
+      </w:pPr>
+      <w:r>
+        <w:t xml:space="preserve">7.- ¿Para qué se utiliza un fusible tipo aM? ¿De qué otro elemento se debe acompañar normalmente? </w:t>
+      </w:r>
+    </w:p>
+    <w:p>
+      <w:pPr>
+        <w:pStyle w:val="Prrafodelista"/>
+        <w:numPr>
+          <w:ilvl w:val="0"/>
+          <w:numId w:val="3"/>
+        </w:numPr>
+        <w:ind w:right="0"/>
+      </w:pPr>
+      <w:r>
+        <w:t>Fusibles de acompañamiento de motor.</w:t>
+      </w:r>
+    </w:p>
+    <w:p>
+      <w:pPr>
+        <w:pStyle w:val="Prrafodelista"/>
+        <w:numPr>
+          <w:ilvl w:val="0"/>
+          <w:numId w:val="3"/>
+        </w:numPr>
+        <w:ind w:right="0"/>
+      </w:pPr>
+      <w:r>
+        <w:t>Se debe de acompañar de dispositivos de protección térmica contra sobrecargas.</w:t>
+      </w:r>
+    </w:p>
+    <w:p>
+      <w:pPr>
+        <w:ind w:left="-5" w:right="0"/>
+      </w:pPr>
+      <w:r>
+        <w:t xml:space="preserve">8.- Atendiendo a la forma del fusible, indica las 4 designaciones que pone el libro </w:t>
+      </w:r>
+    </w:p>
+    <w:p>
+      <w:pPr>
+        <w:pStyle w:val="Prrafodelista"/>
+        <w:numPr>
+          <w:ilvl w:val="0"/>
+          <w:numId w:val="4"/>
+        </w:numPr>
+        <w:ind w:right="0"/>
+      </w:pPr>
+      <w:r>
+        <w:t>DO</w:t>
+      </w:r>
+    </w:p>
+    <w:p>
+      <w:pPr>
+        <w:pStyle w:val="Prrafodelista"/>
+        <w:numPr>
+          <w:ilvl w:val="0"/>
+          <w:numId w:val="4"/>
+        </w:numPr>
+        <w:ind w:right="0"/>
+      </w:pPr>
+      <w:r>
+        <w:t>D</w:t>
+      </w:r>
+    </w:p>
+    <w:p>
+      <w:pPr>
+        <w:pStyle w:val="Prrafodelista"/>
+        <w:numPr>
+          <w:ilvl w:val="0"/>
+          <w:numId w:val="4"/>
+        </w:numPr>
+        <w:ind w:right="0"/>
+      </w:pPr>
+      <w:r>
+        <w:t>NH (De cuchilla)</w:t>
+      </w:r>
+    </w:p>
+    <w:p>
+      <w:pPr>
+        <w:pStyle w:val="Prrafodelista"/>
+        <w:numPr>
+          <w:ilvl w:val="0"/>
+          <w:numId w:val="4"/>
+        </w:numPr>
+        <w:ind w:right="0"/>
+      </w:pPr>
+      <w:r>
+        <w:t>Cilíndricos</w:t>
+      </w:r>
+    </w:p>
+    <w:p>
+      <w:pPr>
+        <w:ind w:left="-5" w:right="0"/>
+      </w:pPr>
+      <w:r>
+        <w:t>9.- ¿Qué es un interruptor magnetotérmico?</w:t>
+      </w:r>
+    </w:p>
+    <w:p>
+      <w:pPr>
+        <w:ind w:left="708" w:right="0" w:firstLine="7"/>
+      </w:pPr>
+      <w:r>
+        <w:t>Es un dispositivo mecánico capaz de estableces, soporta e interrumpir corrientes en condiciones anormales (sobrecarga y cortocircuito).</w:t>
+      </w:r>
+    </w:p>
+    <w:p>
+      <w:pPr>
+        <w:ind w:left="-5" w:right="0"/>
+      </w:pPr>
+      <w:r>
+        <w:t>10.- En un cuadro de mando de una vivienda indica los tres tipos de magnetotérmicos que existen</w:t>
+      </w:r>
+    </w:p>
+    <w:p>
+      <w:pPr>
+        <w:ind w:left="-5" w:right="0" w:firstLine="713"/>
+      </w:pPr>
+      <w:r>
+        <w:rPr>
+          <w:noProof/>
+        </w:rPr>
+        <w:drawing>
+          <wp:inline distT="0" distB="0" distL="0" distR="0" wp14:anchorId="3E2BF5FE" wp14:editId="08DB65AD">
+            <wp:extent cx="5486400" cy="2393950"/>
+            <wp:effectExtent l="0" t="0" r="0" b="6350"/>
+            <wp:docPr id="1" name="Imagen 1"/>
+            <wp:cNvGraphicFramePr>
+              <a:graphicFrameLocks xmlns:a="http://schemas.openxmlformats.org/drawingml/2006/main" noChangeAspect="1"/>
+            </wp:cNvGraphicFramePr>
+            <a:graphic xmlns:a="http://schemas.openxmlformats.org/drawingml/2006/main">
+              <a:graphicData uri="http://schemas.openxmlformats.org/drawingml/2006/picture">
+                <pic:pic xmlns:pic="http://schemas.openxmlformats.org/drawingml/2006/picture">
+                  <pic:nvPicPr>
+                    <pic:cNvPr id="0" name="Picture 1"/>
+                    <pic:cNvPicPr>
+                      <a:picLocks noChangeAspect="1" noChangeArrowheads="1"/>
+                    </pic:cNvPicPr>
+                  </pic:nvPicPr>
+                  <pic:blipFill>
+                    <a:blip r:embed="rId5">
+                      <a:extLst>
+                        <a:ext uri="{28A0092B-C50C-407E-A947-70E740481C1C}">
+                          <a14:useLocalDpi xmlns:a14="http://schemas.microsoft.com/office/drawing/2010/main" val="0"/>
+                        </a:ext>
+                      </a:extLst>
+                    </a:blip>
+                    <a:srcRect/>
+                    <a:stretch>
+                      <a:fillRect/>
+                    </a:stretch>
+                  </pic:blipFill>
+                  <pic:spPr bwMode="auto">
+                    <a:xfrm>
+                      <a:off x="0" y="0"/>
+                      <a:ext cx="5486400" cy="2393950"/>
+                    </a:xfrm>
+                    <a:prstGeom prst="rect">
+                      <a:avLst/>
+                    </a:prstGeom>
+                    <a:noFill/>
+                    <a:ln>
+                      <a:noFill/>
+                    </a:ln>
+                  </pic:spPr>
+                </pic:pic>
+              </a:graphicData>
+            </a:graphic>
+          </wp:inline>
+        </w:drawing>
+      </w:r>
+    </w:p>
+    <w:p>
+      <w:pPr>
+        <w:ind w:left="-5" w:right="0"/>
+      </w:pPr>
+      <w:r>
+        <w:t>11.- Explica las diferentes funciones de un ICP,IGA,PIA</w:t>
+      </w:r>
+    </w:p>
+    <w:p>
+      <w:pPr>
+        <w:pStyle w:val="Prrafodelista"/>
+        <w:numPr>
+          <w:ilvl w:val="0"/>
+          <w:numId w:val="7"/>
+        </w:numPr>
+        <w:ind w:right="0"/>
+      </w:pPr>
+      <w:r>
+        <w:t>ICP</w:t>
+      </w:r>
+      <w:r>
+        <w:t>: Se utiliza para limitar la potencia máxima que se puede utilizar en una vivienda.</w:t>
+      </w:r>
+    </w:p>
+    <w:p>
+      <w:pPr>
+        <w:pStyle w:val="Prrafodelista"/>
+        <w:numPr>
+          <w:ilvl w:val="0"/>
+          <w:numId w:val="7"/>
+        </w:numPr>
+        <w:ind w:right="0"/>
+      </w:pPr>
+      <w:r>
+        <w:t>IGA</w:t>
+      </w:r>
+      <w:r>
+        <w:t>: Interruptor de protección general.</w:t>
+      </w:r>
+    </w:p>
+    <w:p>
+      <w:pPr>
+        <w:pStyle w:val="Prrafodelista"/>
+        <w:numPr>
+          <w:ilvl w:val="0"/>
+          <w:numId w:val="7"/>
+        </w:numPr>
+        <w:ind w:right="0"/>
+      </w:pPr>
+      <w:r>
+        <w:t>PIA</w:t>
+      </w:r>
+      <w:r>
+        <w:t>: Interruptor de protección para secciones definidas.</w:t>
+      </w:r>
+    </w:p>
+    <w:p>
+      <w:pPr>
+        <w:spacing w:after="160" w:line="259" w:lineRule="auto"/>
+        <w:ind w:left="0" w:right="0" w:firstLine="0"/>
+      </w:pPr>
+      <w:r>
+        <w:br w:type="page"/>
+      </w:r>
+    </w:p>
+    <w:p>
+      <w:pPr>
+        <w:ind w:left="-5" w:right="0"/>
+      </w:pPr>
+      <w:r>
+        <w:lastRenderedPageBreak/>
         <w:t xml:space="preserve">12.- Indica las cinco características básicas para la elección de un magnetotérmico  </w:t>
       </w:r>
     </w:p>
     <w:p>
       <w:pPr>
+        <w:pStyle w:val="Prrafodelista"/>
+        <w:numPr>
+          <w:ilvl w:val="0"/>
+          <w:numId w:val="8"/>
+        </w:numPr>
+        <w:ind w:right="0"/>
+      </w:pPr>
+      <w:r>
+        <w:t>Número de polos</w:t>
+      </w:r>
+    </w:p>
+    <w:p>
+      <w:pPr>
+        <w:pStyle w:val="Prrafodelista"/>
+        <w:numPr>
+          <w:ilvl w:val="0"/>
+          <w:numId w:val="8"/>
+        </w:numPr>
+        <w:ind w:right="0"/>
+      </w:pPr>
+      <w:r>
+        <w:t>Tensión asignada (U</w:t>
+      </w:r>
+      <w:r>
+        <w:rPr>
+          <w:vertAlign w:val="subscript"/>
+        </w:rPr>
+        <w:t>n</w:t>
+      </w:r>
+      <w:r>
+        <w:t>)</w:t>
+      </w:r>
+    </w:p>
+    <w:p>
+      <w:pPr>
+        <w:pStyle w:val="Prrafodelista"/>
+        <w:numPr>
+          <w:ilvl w:val="0"/>
+          <w:numId w:val="8"/>
+        </w:numPr>
+        <w:ind w:right="0"/>
+      </w:pPr>
+      <w:r>
+        <w:t>Corriente asignada (I</w:t>
+      </w:r>
+      <w:r>
+        <w:rPr>
+          <w:vertAlign w:val="subscript"/>
+        </w:rPr>
+        <w:t>n</w:t>
+      </w:r>
+      <w:r>
+        <w:t>)</w:t>
+      </w:r>
+    </w:p>
+    <w:p>
+      <w:pPr>
+        <w:pStyle w:val="Prrafodelista"/>
+        <w:numPr>
+          <w:ilvl w:val="0"/>
+          <w:numId w:val="8"/>
+        </w:numPr>
+        <w:ind w:right="0"/>
+      </w:pPr>
+      <w:r>
+        <w:t>Poder de corte asignado (I</w:t>
+      </w:r>
+      <w:r>
+        <w:rPr>
+          <w:vertAlign w:val="subscript"/>
+        </w:rPr>
+        <w:t>cn</w:t>
+      </w:r>
+      <w:r>
+        <w:t>)</w:t>
+      </w:r>
+    </w:p>
+    <w:p>
+      <w:pPr>
+        <w:pStyle w:val="Prrafodelista"/>
+        <w:numPr>
+          <w:ilvl w:val="0"/>
+          <w:numId w:val="8"/>
+        </w:numPr>
+        <w:ind w:right="0"/>
+      </w:pPr>
+      <w:r>
+        <w:t>Curva de respuesta: tipo C, D o ICP-M</w:t>
+      </w:r>
+    </w:p>
+    <w:p>
+      <w:pPr>
         <w:ind w:left="-5" w:right="0"/>
       </w:pPr>
       <w:r>
-        <w:t>1</w:t>
-      </w:r>
-      <w:r>
-        <w:t xml:space="preserve">3.- Explica que es la curva C en un magnetotérmico  </w:t>
+        <w:t xml:space="preserve">13.- Explica que es la curva C en un magnetotérmico  </w:t>
       </w:r>
     </w:p>
     <w:p>
@@ -169,7 +551,14 @@
         <w:ind w:left="-5" w:right="0"/>
       </w:pPr>
       <w:r>
-        <w:t xml:space="preserve">14.- Explica que es la curva D en un magnetotérmico </w:t>
+        <w:tab/>
+      </w:r>
+      <w:r>
+        <w:tab/>
+      </w:r>
+      <w:r>
+        <w:tab/>
+        <w:t>El disparo térmico es lento y el disparo magnético es medio</w:t>
       </w:r>
     </w:p>
     <w:p>
@@ -177,7 +566,15 @@
         <w:ind w:left="-5" w:right="0"/>
       </w:pPr>
       <w:r>
-        <w:t xml:space="preserve">15.- Explica que es la curva ICP-M en un magnetotérmico </w:t>
+        <w:t>14.- Explica que es la curva D en un magnetotérmico</w:t>
+      </w:r>
+    </w:p>
+    <w:p>
+      <w:pPr>
+        <w:ind w:left="708" w:right="0" w:firstLine="7"/>
+      </w:pPr>
+      <w:r>
+        <w:t>El disparo térmico es lento y el disparo magnético es muy lento. Para subidas de tensión puntuales que son habituales.</w:t>
       </w:r>
     </w:p>
     <w:p>
@@ -185,7 +582,15 @@
         <w:ind w:left="-5" w:right="0"/>
       </w:pPr>
       <w:r>
-        <w:t xml:space="preserve">16.- Define interruptor diferencial  </w:t>
+        <w:t>15.- Explica que es la curva ICP-M en un magnetotérmico</w:t>
+      </w:r>
+    </w:p>
+    <w:p>
+      <w:pPr>
+        <w:ind w:left="708" w:right="0" w:firstLine="7"/>
+      </w:pPr>
+      <w:r>
+        <w:t>Interruptor magnetotérmico para realizar un control de la potencia consumida, normalmente utilizado por las compañías eléctricas.</w:t>
       </w:r>
     </w:p>
     <w:p>
@@ -193,10 +598,15 @@
         <w:ind w:left="-5" w:right="0"/>
       </w:pPr>
       <w:r>
-        <w:t>17.- Indica las cinco características más importantes p</w:t>
-      </w:r>
-      <w:r>
-        <w:t xml:space="preserve">ara elegir un diferencial </w:t>
+        <w:t>16.- Define interruptor diferencial</w:t>
+      </w:r>
+    </w:p>
+    <w:p>
+      <w:pPr>
+        <w:ind w:left="708" w:right="0" w:firstLine="7"/>
+      </w:pPr>
+      <w:r>
+        <w:t>Cuando aparece una corriente de fuga, es el encargado de proteger a las personas contra los contactos directos e indirectos y a las instalaciones eléctricas contra incendios.</w:t>
       </w:r>
     </w:p>
     <w:p>
@@ -204,7 +614,106 @@
         <w:ind w:left="-5" w:right="0"/>
       </w:pPr>
       <w:r>
-        <w:t xml:space="preserve">18.- Explica la clasificación de los diferenciales según su retardo </w:t>
+        <w:t xml:space="preserve">17.- Indica las cinco características más importantes para elegir un diferencial </w:t>
+      </w:r>
+    </w:p>
+    <w:p>
+      <w:pPr>
+        <w:pStyle w:val="Prrafodelista"/>
+        <w:numPr>
+          <w:ilvl w:val="0"/>
+          <w:numId w:val="9"/>
+        </w:numPr>
+        <w:ind w:right="0"/>
+      </w:pPr>
+      <w:r>
+        <w:t>Número de polos</w:t>
+      </w:r>
+    </w:p>
+    <w:p>
+      <w:pPr>
+        <w:pStyle w:val="Prrafodelista"/>
+        <w:numPr>
+          <w:ilvl w:val="0"/>
+          <w:numId w:val="9"/>
+        </w:numPr>
+        <w:ind w:right="0"/>
+      </w:pPr>
+      <w:r>
+        <w:t>Tensión asignada (Un)</w:t>
+      </w:r>
+    </w:p>
+    <w:p>
+      <w:pPr>
+        <w:pStyle w:val="Prrafodelista"/>
+        <w:numPr>
+          <w:ilvl w:val="0"/>
+          <w:numId w:val="9"/>
+        </w:numPr>
+        <w:ind w:right="0"/>
+      </w:pPr>
+      <w:r>
+        <w:t>Corriente asignada (In)</w:t>
+      </w:r>
+    </w:p>
+    <w:p>
+      <w:pPr>
+        <w:pStyle w:val="Prrafodelista"/>
+        <w:numPr>
+          <w:ilvl w:val="0"/>
+          <w:numId w:val="9"/>
+        </w:numPr>
+        <w:ind w:right="0"/>
+      </w:pPr>
+      <w:r>
+        <w:t>Corriente diferencial de funcionamiento asignada (IAn)*</w:t>
+      </w:r>
+    </w:p>
+    <w:p>
+      <w:pPr>
+        <w:pStyle w:val="Prrafodelista"/>
+        <w:numPr>
+          <w:ilvl w:val="0"/>
+          <w:numId w:val="9"/>
+        </w:numPr>
+        <w:ind w:right="0"/>
+      </w:pPr>
+      <w:r>
+        <w:t>Selectividad: selectivo o no selectivo</w:t>
+      </w:r>
+    </w:p>
+    <w:p>
+      <w:pPr>
+        <w:ind w:left="-5" w:right="0"/>
+      </w:pPr>
+      <w:r>
+        <w:t>18.- Explica la clasificación de los diferenciales según su retardo</w:t>
+      </w:r>
+    </w:p>
+    <w:p>
+      <w:pPr>
+        <w:pStyle w:val="Prrafodelista"/>
+        <w:numPr>
+          <w:ilvl w:val="0"/>
+          <w:numId w:val="10"/>
+        </w:numPr>
+        <w:ind w:right="0"/>
+      </w:pPr>
+      <w:r>
+        <w:t>Selectivo: Para uso general.</w:t>
+      </w:r>
+    </w:p>
+    <w:p>
+      <w:pPr>
+        <w:pStyle w:val="Prrafodelista"/>
+        <w:numPr>
+          <w:ilvl w:val="0"/>
+          <w:numId w:val="10"/>
+        </w:numPr>
+        <w:ind w:right="0"/>
+      </w:pPr>
+      <w:r>
+        <w:t>No selectivo o retardado: Se aplican en lugares donde se producen desconexiones no deseadas, duran un tiempo máximo regulable.</w:t>
       </w:r>
     </w:p>
     <w:p>
@@ -220,10 +729,7 @@
         <w:ind w:left="-5" w:right="2170"/>
       </w:pPr>
       <w:r>
-        <w:t>20.- Enumera las dos causas que pueden provocar una sobretensión transitoria 21.- Define qué</w:t>
-      </w:r>
-      <w:r>
-        <w:t xml:space="preserve"> es una sobretensión permanente. </w:t>
+        <w:t xml:space="preserve">20.- Enumera las dos causas que pueden provocar una sobretensión transitoria 21.- Define qué es una sobretensión permanente. </w:t>
       </w:r>
     </w:p>
     <w:p>
@@ -255,10 +761,7 @@
         <w:ind w:left="-5" w:right="0"/>
       </w:pPr>
       <w:r>
-        <w:t>25.- Indica los tres tipos de descargadores de sobretensiones transitorias que existen y que formas de</w:t>
-      </w:r>
-      <w:r>
-        <w:t xml:space="preserve"> onda llevan asociada cada uno de ellos. </w:t>
+        <w:t xml:space="preserve">25.- Indica los tres tipos de descargadores de sobretensiones transitorias que existen y que formas de onda llevan asociada cada uno de ellos. </w:t>
       </w:r>
     </w:p>
     <w:p>
@@ -271,13 +774,8 @@
       <w:r>
         <w:t xml:space="preserve"> </w:t>
       </w:r>
-      <w:proofErr w:type="gramStart"/>
-      <w:r>
-        <w:t>los tipo</w:t>
-      </w:r>
-      <w:proofErr w:type="gramEnd"/>
-      <w:r>
-        <w:t xml:space="preserve"> II </w:t>
+      <w:r>
+        <w:t xml:space="preserve">los tipo II </w:t>
       </w:r>
     </w:p>
     <w:p>
@@ -285,18 +783,7 @@
         <w:ind w:left="-5" w:right="0"/>
       </w:pPr>
       <w:r>
-        <w:t xml:space="preserve">27.- En el siguiente esquema unificar de una vivienda, indica donde pondrías un </w:t>
-      </w:r>
-      <w:proofErr w:type="gramStart"/>
-      <w:r>
-        <w:t>sobretensión  transito</w:t>
-      </w:r>
-      <w:r>
-        <w:t>ria</w:t>
-      </w:r>
-      <w:proofErr w:type="gramEnd"/>
-      <w:r>
-        <w:t xml:space="preserve"> tipo II. </w:t>
+        <w:t xml:space="preserve">27.- En el siguiente esquema unificar de una vivienda, indica donde pondrías un sobretensión  transitoria tipo II. </w:t>
       </w:r>
     </w:p>
     <w:p>
@@ -304,26 +791,13 @@
         <w:ind w:left="-5" w:right="0"/>
       </w:pPr>
       <w:r>
-        <w:t xml:space="preserve">28.- ¿Hay que añadirle siempre al descargador de sobretensiones transitorias </w:t>
-      </w:r>
-      <w:proofErr w:type="gramStart"/>
-      <w:r>
-        <w:t>un fusibles</w:t>
-      </w:r>
-      <w:proofErr w:type="gramEnd"/>
-      <w:r>
-        <w:t xml:space="preserve"> o una PIA adicional?</w:t>
+        <w:t>28.- ¿Hay que añadirle siempre al descargador de sobretensiones transitorias un fusibles o una PIA adicional?</w:t>
       </w:r>
       <w:r>
         <w:t xml:space="preserve"> </w:t>
       </w:r>
-      <w:proofErr w:type="gramStart"/>
-      <w:r>
-        <w:t>¿</w:t>
-      </w:r>
-      <w:proofErr w:type="gramEnd"/>
-      <w:r>
-        <w:t xml:space="preserve">Por qué? </w:t>
+      <w:r>
+        <w:t xml:space="preserve">¿Por qué? </w:t>
       </w:r>
     </w:p>
     <w:p>
@@ -358,6 +832,1117 @@
     </w:sectPr>
   </w:body>
 </w:document>
+</file>
+
+<file path=word/numbering.xml><?xml version="1.0" encoding="utf-8"?>
+<w:numbering xmlns:wpc="http://schemas.microsoft.com/office/word/2010/wordprocessingCanvas" xmlns:cx="http://schemas.microsoft.com/office/drawing/2014/chartex" xmlns:cx1="http://schemas.microsoft.com/office/drawing/2015/9/8/chartex" xmlns:cx2="http://schemas.microsoft.com/office/drawing/2015/10/21/chartex" xmlns:cx3="http://schemas.microsoft.com/office/drawing/2016/5/9/chartex" xmlns:cx4="http://schemas.microsoft.com/office/drawing/2016/5/10/chartex" xmlns:cx5="http://schemas.microsoft.com/office/drawing/2016/5/11/chartex" xmlns:cx6="http://schemas.microsoft.com/office/drawing/2016/5/12/chartex" xmlns:cx7="http://schemas.microsoft.com/office/drawing/2016/5/13/chartex" xmlns:cx8="http://schemas.microsoft.com/office/drawing/2016/5/14/chartex" xmlns:mc="http://schemas.openxmlformats.org/markup-compatibility/2006" xmlns:aink="http://schemas.microsoft.com/office/drawing/2016/ink" xmlns:am3d="http://schemas.microsoft.com/office/drawing/2017/model3d" xmlns:o="urn:schemas-microsoft-com:office:office" xmlns:r="http://schemas.openxmlformats.org/officeDocument/2006/relationships" xmlns:m="http://schemas.openxmlformats.org/officeDocument/2006/math" xmlns:v="urn:schemas-microsoft-com:vml" xmlns:wp14="http://schemas.microsoft.com/office/word/2010/wordprocessingDrawing" xmlns:wp="http://schemas.openxmlformats.org/drawingml/2006/wordprocessingDrawing" xmlns:w10="urn:schemas-microsoft-com:office:word" xmlns:w="http://schemas.openxmlformats.org/wordprocessingml/2006/main" xmlns:w14="http://schemas.microsoft.com/office/word/2010/wordml" xmlns:w15="http://schemas.microsoft.com/office/word/2012/wordml" xmlns:w16cex="http://schemas.microsoft.com/office/word/2018/wordml/cex" xmlns:w16cid="http://schemas.microsoft.com/office/word/2016/wordml/cid" xmlns:w16="http://schemas.microsoft.com/office/word/2018/wordml" xmlns:w16se="http://schemas.microsoft.com/office/word/2015/wordml/symex" xmlns:wpg="http://schemas.microsoft.com/office/word/2010/wordprocessingGroup" xmlns:wpi="http://schemas.microsoft.com/office/word/2010/wordprocessingInk" xmlns:wne="http://schemas.microsoft.com/office/word/2006/wordml" xmlns:wps="http://schemas.microsoft.com/office/word/2010/wordprocessingShape" mc:Ignorable="w14 w15 w16se w16cid w16 w16cex wp14">
+  <w:abstractNum w:abstractNumId="0" w15:restartNumberingAfterBreak="0">
+    <w:nsid w:val="134E3F82"/>
+    <w:multiLevelType w:val="hybridMultilevel"/>
+    <w:tmpl w:val="549407AA"/>
+    <w:lvl w:ilvl="0" w:tplc="0C0A000F">
+      <w:start w:val="1"/>
+      <w:numFmt w:val="decimal"/>
+      <w:lvlText w:val="%1."/>
+      <w:lvlJc w:val="left"/>
+      <w:pPr>
+        <w:ind w:left="720" w:hanging="360"/>
+      </w:pPr>
+    </w:lvl>
+    <w:lvl w:ilvl="1" w:tplc="0C0A0019" w:tentative="1">
+      <w:start w:val="1"/>
+      <w:numFmt w:val="lowerLetter"/>
+      <w:lvlText w:val="%2."/>
+      <w:lvlJc w:val="left"/>
+      <w:pPr>
+        <w:ind w:left="1440" w:hanging="360"/>
+      </w:pPr>
+    </w:lvl>
+    <w:lvl w:ilvl="2" w:tplc="0C0A001B" w:tentative="1">
+      <w:start w:val="1"/>
+      <w:numFmt w:val="lowerRoman"/>
+      <w:lvlText w:val="%3."/>
+      <w:lvlJc w:val="right"/>
+      <w:pPr>
+        <w:ind w:left="2160" w:hanging="180"/>
+      </w:pPr>
+    </w:lvl>
+    <w:lvl w:ilvl="3" w:tplc="0C0A000F" w:tentative="1">
+      <w:start w:val="1"/>
+      <w:numFmt w:val="decimal"/>
+      <w:lvlText w:val="%4."/>
+      <w:lvlJc w:val="left"/>
+      <w:pPr>
+        <w:ind w:left="2880" w:hanging="360"/>
+      </w:pPr>
+    </w:lvl>
+    <w:lvl w:ilvl="4" w:tplc="0C0A0019" w:tentative="1">
+      <w:start w:val="1"/>
+      <w:numFmt w:val="lowerLetter"/>
+      <w:lvlText w:val="%5."/>
+      <w:lvlJc w:val="left"/>
+      <w:pPr>
+        <w:ind w:left="3600" w:hanging="360"/>
+      </w:pPr>
+    </w:lvl>
+    <w:lvl w:ilvl="5" w:tplc="0C0A001B" w:tentative="1">
+      <w:start w:val="1"/>
+      <w:numFmt w:val="lowerRoman"/>
+      <w:lvlText w:val="%6."/>
+      <w:lvlJc w:val="right"/>
+      <w:pPr>
+        <w:ind w:left="4320" w:hanging="180"/>
+      </w:pPr>
+    </w:lvl>
+    <w:lvl w:ilvl="6" w:tplc="0C0A000F" w:tentative="1">
+      <w:start w:val="1"/>
+      <w:numFmt w:val="decimal"/>
+      <w:lvlText w:val="%7."/>
+      <w:lvlJc w:val="left"/>
+      <w:pPr>
+        <w:ind w:left="5040" w:hanging="360"/>
+      </w:pPr>
+    </w:lvl>
+    <w:lvl w:ilvl="7" w:tplc="0C0A0019" w:tentative="1">
+      <w:start w:val="1"/>
+      <w:numFmt w:val="lowerLetter"/>
+      <w:lvlText w:val="%8."/>
+      <w:lvlJc w:val="left"/>
+      <w:pPr>
+        <w:ind w:left="5760" w:hanging="360"/>
+      </w:pPr>
+    </w:lvl>
+    <w:lvl w:ilvl="8" w:tplc="0C0A001B" w:tentative="1">
+      <w:start w:val="1"/>
+      <w:numFmt w:val="lowerRoman"/>
+      <w:lvlText w:val="%9."/>
+      <w:lvlJc w:val="right"/>
+      <w:pPr>
+        <w:ind w:left="6480" w:hanging="180"/>
+      </w:pPr>
+    </w:lvl>
+  </w:abstractNum>
+  <w:abstractNum w:abstractNumId="1" w15:restartNumberingAfterBreak="0">
+    <w:nsid w:val="13E60F4A"/>
+    <w:multiLevelType w:val="hybridMultilevel"/>
+    <w:tmpl w:val="BD527BE0"/>
+    <w:lvl w:ilvl="0" w:tplc="0C0A000F">
+      <w:start w:val="1"/>
+      <w:numFmt w:val="decimal"/>
+      <w:lvlText w:val="%1."/>
+      <w:lvlJc w:val="left"/>
+      <w:pPr>
+        <w:ind w:left="705" w:hanging="360"/>
+      </w:pPr>
+      <w:rPr>
+        <w:rFonts w:hint="default"/>
+      </w:rPr>
+    </w:lvl>
+    <w:lvl w:ilvl="1" w:tplc="0C0A0003" w:tentative="1">
+      <w:start w:val="1"/>
+      <w:numFmt w:val="bullet"/>
+      <w:lvlText w:val="o"/>
+      <w:lvlJc w:val="left"/>
+      <w:pPr>
+        <w:ind w:left="1425" w:hanging="360"/>
+      </w:pPr>
+      <w:rPr>
+        <w:rFonts w:ascii="Courier New" w:hAnsi="Courier New" w:cs="Courier New" w:hint="default"/>
+      </w:rPr>
+    </w:lvl>
+    <w:lvl w:ilvl="2" w:tplc="0C0A0005" w:tentative="1">
+      <w:start w:val="1"/>
+      <w:numFmt w:val="bullet"/>
+      <w:lvlText w:val=""/>
+      <w:lvlJc w:val="left"/>
+      <w:pPr>
+        <w:ind w:left="2145" w:hanging="360"/>
+      </w:pPr>
+      <w:rPr>
+        <w:rFonts w:ascii="Wingdings" w:hAnsi="Wingdings" w:hint="default"/>
+      </w:rPr>
+    </w:lvl>
+    <w:lvl w:ilvl="3" w:tplc="0C0A0001" w:tentative="1">
+      <w:start w:val="1"/>
+      <w:numFmt w:val="bullet"/>
+      <w:lvlText w:val=""/>
+      <w:lvlJc w:val="left"/>
+      <w:pPr>
+        <w:ind w:left="2865" w:hanging="360"/>
+      </w:pPr>
+      <w:rPr>
+        <w:rFonts w:ascii="Symbol" w:hAnsi="Symbol" w:hint="default"/>
+      </w:rPr>
+    </w:lvl>
+    <w:lvl w:ilvl="4" w:tplc="0C0A0003" w:tentative="1">
+      <w:start w:val="1"/>
+      <w:numFmt w:val="bullet"/>
+      <w:lvlText w:val="o"/>
+      <w:lvlJc w:val="left"/>
+      <w:pPr>
+        <w:ind w:left="3585" w:hanging="360"/>
+      </w:pPr>
+      <w:rPr>
+        <w:rFonts w:ascii="Courier New" w:hAnsi="Courier New" w:cs="Courier New" w:hint="default"/>
+      </w:rPr>
+    </w:lvl>
+    <w:lvl w:ilvl="5" w:tplc="0C0A0005" w:tentative="1">
+      <w:start w:val="1"/>
+      <w:numFmt w:val="bullet"/>
+      <w:lvlText w:val=""/>
+      <w:lvlJc w:val="left"/>
+      <w:pPr>
+        <w:ind w:left="4305" w:hanging="360"/>
+      </w:pPr>
+      <w:rPr>
+        <w:rFonts w:ascii="Wingdings" w:hAnsi="Wingdings" w:hint="default"/>
+      </w:rPr>
+    </w:lvl>
+    <w:lvl w:ilvl="6" w:tplc="0C0A0001" w:tentative="1">
+      <w:start w:val="1"/>
+      <w:numFmt w:val="bullet"/>
+      <w:lvlText w:val=""/>
+      <w:lvlJc w:val="left"/>
+      <w:pPr>
+        <w:ind w:left="5025" w:hanging="360"/>
+      </w:pPr>
+      <w:rPr>
+        <w:rFonts w:ascii="Symbol" w:hAnsi="Symbol" w:hint="default"/>
+      </w:rPr>
+    </w:lvl>
+    <w:lvl w:ilvl="7" w:tplc="0C0A0003" w:tentative="1">
+      <w:start w:val="1"/>
+      <w:numFmt w:val="bullet"/>
+      <w:lvlText w:val="o"/>
+      <w:lvlJc w:val="left"/>
+      <w:pPr>
+        <w:ind w:left="5745" w:hanging="360"/>
+      </w:pPr>
+      <w:rPr>
+        <w:rFonts w:ascii="Courier New" w:hAnsi="Courier New" w:cs="Courier New" w:hint="default"/>
+      </w:rPr>
+    </w:lvl>
+    <w:lvl w:ilvl="8" w:tplc="0C0A0005" w:tentative="1">
+      <w:start w:val="1"/>
+      <w:numFmt w:val="bullet"/>
+      <w:lvlText w:val=""/>
+      <w:lvlJc w:val="left"/>
+      <w:pPr>
+        <w:ind w:left="6465" w:hanging="360"/>
+      </w:pPr>
+      <w:rPr>
+        <w:rFonts w:ascii="Wingdings" w:hAnsi="Wingdings" w:hint="default"/>
+      </w:rPr>
+    </w:lvl>
+  </w:abstractNum>
+  <w:abstractNum w:abstractNumId="2" w15:restartNumberingAfterBreak="0">
+    <w:nsid w:val="3CB653F9"/>
+    <w:multiLevelType w:val="hybridMultilevel"/>
+    <w:tmpl w:val="7264E60E"/>
+    <w:lvl w:ilvl="0" w:tplc="0C0A0001">
+      <w:start w:val="1"/>
+      <w:numFmt w:val="bullet"/>
+      <w:lvlText w:val=""/>
+      <w:lvlJc w:val="left"/>
+      <w:pPr>
+        <w:ind w:left="720" w:hanging="360"/>
+      </w:pPr>
+      <w:rPr>
+        <w:rFonts w:ascii="Symbol" w:hAnsi="Symbol" w:hint="default"/>
+      </w:rPr>
+    </w:lvl>
+    <w:lvl w:ilvl="1" w:tplc="0C0A0003" w:tentative="1">
+      <w:start w:val="1"/>
+      <w:numFmt w:val="bullet"/>
+      <w:lvlText w:val="o"/>
+      <w:lvlJc w:val="left"/>
+      <w:pPr>
+        <w:ind w:left="1440" w:hanging="360"/>
+      </w:pPr>
+      <w:rPr>
+        <w:rFonts w:ascii="Courier New" w:hAnsi="Courier New" w:cs="Courier New" w:hint="default"/>
+      </w:rPr>
+    </w:lvl>
+    <w:lvl w:ilvl="2" w:tplc="0C0A0005" w:tentative="1">
+      <w:start w:val="1"/>
+      <w:numFmt w:val="bullet"/>
+      <w:lvlText w:val=""/>
+      <w:lvlJc w:val="left"/>
+      <w:pPr>
+        <w:ind w:left="2160" w:hanging="360"/>
+      </w:pPr>
+      <w:rPr>
+        <w:rFonts w:ascii="Wingdings" w:hAnsi="Wingdings" w:hint="default"/>
+      </w:rPr>
+    </w:lvl>
+    <w:lvl w:ilvl="3" w:tplc="0C0A0001" w:tentative="1">
+      <w:start w:val="1"/>
+      <w:numFmt w:val="bullet"/>
+      <w:lvlText w:val=""/>
+      <w:lvlJc w:val="left"/>
+      <w:pPr>
+        <w:ind w:left="2880" w:hanging="360"/>
+      </w:pPr>
+      <w:rPr>
+        <w:rFonts w:ascii="Symbol" w:hAnsi="Symbol" w:hint="default"/>
+      </w:rPr>
+    </w:lvl>
+    <w:lvl w:ilvl="4" w:tplc="0C0A0003" w:tentative="1">
+      <w:start w:val="1"/>
+      <w:numFmt w:val="bullet"/>
+      <w:lvlText w:val="o"/>
+      <w:lvlJc w:val="left"/>
+      <w:pPr>
+        <w:ind w:left="3600" w:hanging="360"/>
+      </w:pPr>
+      <w:rPr>
+        <w:rFonts w:ascii="Courier New" w:hAnsi="Courier New" w:cs="Courier New" w:hint="default"/>
+      </w:rPr>
+    </w:lvl>
+    <w:lvl w:ilvl="5" w:tplc="0C0A0005" w:tentative="1">
+      <w:start w:val="1"/>
+      <w:numFmt w:val="bullet"/>
+      <w:lvlText w:val=""/>
+      <w:lvlJc w:val="left"/>
+      <w:pPr>
+        <w:ind w:left="4320" w:hanging="360"/>
+      </w:pPr>
+      <w:rPr>
+        <w:rFonts w:ascii="Wingdings" w:hAnsi="Wingdings" w:hint="default"/>
+      </w:rPr>
+    </w:lvl>
+    <w:lvl w:ilvl="6" w:tplc="0C0A0001" w:tentative="1">
+      <w:start w:val="1"/>
+      <w:numFmt w:val="bullet"/>
+      <w:lvlText w:val=""/>
+      <w:lvlJc w:val="left"/>
+      <w:pPr>
+        <w:ind w:left="5040" w:hanging="360"/>
+      </w:pPr>
+      <w:rPr>
+        <w:rFonts w:ascii="Symbol" w:hAnsi="Symbol" w:hint="default"/>
+      </w:rPr>
+    </w:lvl>
+    <w:lvl w:ilvl="7" w:tplc="0C0A0003" w:tentative="1">
+      <w:start w:val="1"/>
+      <w:numFmt w:val="bullet"/>
+      <w:lvlText w:val="o"/>
+      <w:lvlJc w:val="left"/>
+      <w:pPr>
+        <w:ind w:left="5760" w:hanging="360"/>
+      </w:pPr>
+      <w:rPr>
+        <w:rFonts w:ascii="Courier New" w:hAnsi="Courier New" w:cs="Courier New" w:hint="default"/>
+      </w:rPr>
+    </w:lvl>
+    <w:lvl w:ilvl="8" w:tplc="0C0A0005" w:tentative="1">
+      <w:start w:val="1"/>
+      <w:numFmt w:val="bullet"/>
+      <w:lvlText w:val=""/>
+      <w:lvlJc w:val="left"/>
+      <w:pPr>
+        <w:ind w:left="6480" w:hanging="360"/>
+      </w:pPr>
+      <w:rPr>
+        <w:rFonts w:ascii="Wingdings" w:hAnsi="Wingdings" w:hint="default"/>
+      </w:rPr>
+    </w:lvl>
+  </w:abstractNum>
+  <w:abstractNum w:abstractNumId="3" w15:restartNumberingAfterBreak="0">
+    <w:nsid w:val="4D625BE7"/>
+    <w:multiLevelType w:val="hybridMultilevel"/>
+    <w:tmpl w:val="0778C210"/>
+    <w:lvl w:ilvl="0" w:tplc="0C0A0001">
+      <w:start w:val="1"/>
+      <w:numFmt w:val="bullet"/>
+      <w:lvlText w:val=""/>
+      <w:lvlJc w:val="left"/>
+      <w:pPr>
+        <w:ind w:left="705" w:hanging="360"/>
+      </w:pPr>
+      <w:rPr>
+        <w:rFonts w:ascii="Symbol" w:hAnsi="Symbol" w:hint="default"/>
+      </w:rPr>
+    </w:lvl>
+    <w:lvl w:ilvl="1" w:tplc="0C0A0003" w:tentative="1">
+      <w:start w:val="1"/>
+      <w:numFmt w:val="bullet"/>
+      <w:lvlText w:val="o"/>
+      <w:lvlJc w:val="left"/>
+      <w:pPr>
+        <w:ind w:left="1425" w:hanging="360"/>
+      </w:pPr>
+      <w:rPr>
+        <w:rFonts w:ascii="Courier New" w:hAnsi="Courier New" w:cs="Courier New" w:hint="default"/>
+      </w:rPr>
+    </w:lvl>
+    <w:lvl w:ilvl="2" w:tplc="0C0A0005" w:tentative="1">
+      <w:start w:val="1"/>
+      <w:numFmt w:val="bullet"/>
+      <w:lvlText w:val=""/>
+      <w:lvlJc w:val="left"/>
+      <w:pPr>
+        <w:ind w:left="2145" w:hanging="360"/>
+      </w:pPr>
+      <w:rPr>
+        <w:rFonts w:ascii="Wingdings" w:hAnsi="Wingdings" w:hint="default"/>
+      </w:rPr>
+    </w:lvl>
+    <w:lvl w:ilvl="3" w:tplc="0C0A0001" w:tentative="1">
+      <w:start w:val="1"/>
+      <w:numFmt w:val="bullet"/>
+      <w:lvlText w:val=""/>
+      <w:lvlJc w:val="left"/>
+      <w:pPr>
+        <w:ind w:left="2865" w:hanging="360"/>
+      </w:pPr>
+      <w:rPr>
+        <w:rFonts w:ascii="Symbol" w:hAnsi="Symbol" w:hint="default"/>
+      </w:rPr>
+    </w:lvl>
+    <w:lvl w:ilvl="4" w:tplc="0C0A0003" w:tentative="1">
+      <w:start w:val="1"/>
+      <w:numFmt w:val="bullet"/>
+      <w:lvlText w:val="o"/>
+      <w:lvlJc w:val="left"/>
+      <w:pPr>
+        <w:ind w:left="3585" w:hanging="360"/>
+      </w:pPr>
+      <w:rPr>
+        <w:rFonts w:ascii="Courier New" w:hAnsi="Courier New" w:cs="Courier New" w:hint="default"/>
+      </w:rPr>
+    </w:lvl>
+    <w:lvl w:ilvl="5" w:tplc="0C0A0005" w:tentative="1">
+      <w:start w:val="1"/>
+      <w:numFmt w:val="bullet"/>
+      <w:lvlText w:val=""/>
+      <w:lvlJc w:val="left"/>
+      <w:pPr>
+        <w:ind w:left="4305" w:hanging="360"/>
+      </w:pPr>
+      <w:rPr>
+        <w:rFonts w:ascii="Wingdings" w:hAnsi="Wingdings" w:hint="default"/>
+      </w:rPr>
+    </w:lvl>
+    <w:lvl w:ilvl="6" w:tplc="0C0A0001" w:tentative="1">
+      <w:start w:val="1"/>
+      <w:numFmt w:val="bullet"/>
+      <w:lvlText w:val=""/>
+      <w:lvlJc w:val="left"/>
+      <w:pPr>
+        <w:ind w:left="5025" w:hanging="360"/>
+      </w:pPr>
+      <w:rPr>
+        <w:rFonts w:ascii="Symbol" w:hAnsi="Symbol" w:hint="default"/>
+      </w:rPr>
+    </w:lvl>
+    <w:lvl w:ilvl="7" w:tplc="0C0A0003" w:tentative="1">
+      <w:start w:val="1"/>
+      <w:numFmt w:val="bullet"/>
+      <w:lvlText w:val="o"/>
+      <w:lvlJc w:val="left"/>
+      <w:pPr>
+        <w:ind w:left="5745" w:hanging="360"/>
+      </w:pPr>
+      <w:rPr>
+        <w:rFonts w:ascii="Courier New" w:hAnsi="Courier New" w:cs="Courier New" w:hint="default"/>
+      </w:rPr>
+    </w:lvl>
+    <w:lvl w:ilvl="8" w:tplc="0C0A0005" w:tentative="1">
+      <w:start w:val="1"/>
+      <w:numFmt w:val="bullet"/>
+      <w:lvlText w:val=""/>
+      <w:lvlJc w:val="left"/>
+      <w:pPr>
+        <w:ind w:left="6465" w:hanging="360"/>
+      </w:pPr>
+      <w:rPr>
+        <w:rFonts w:ascii="Wingdings" w:hAnsi="Wingdings" w:hint="default"/>
+      </w:rPr>
+    </w:lvl>
+  </w:abstractNum>
+  <w:abstractNum w:abstractNumId="4" w15:restartNumberingAfterBreak="0">
+    <w:nsid w:val="59F96EBC"/>
+    <w:multiLevelType w:val="hybridMultilevel"/>
+    <w:tmpl w:val="ED20A96A"/>
+    <w:lvl w:ilvl="0" w:tplc="0C0A0001">
+      <w:start w:val="1"/>
+      <w:numFmt w:val="bullet"/>
+      <w:lvlText w:val=""/>
+      <w:lvlJc w:val="left"/>
+      <w:pPr>
+        <w:ind w:left="710" w:hanging="360"/>
+      </w:pPr>
+      <w:rPr>
+        <w:rFonts w:ascii="Symbol" w:hAnsi="Symbol" w:hint="default"/>
+      </w:rPr>
+    </w:lvl>
+    <w:lvl w:ilvl="1" w:tplc="0C0A0003" w:tentative="1">
+      <w:start w:val="1"/>
+      <w:numFmt w:val="bullet"/>
+      <w:lvlText w:val="o"/>
+      <w:lvlJc w:val="left"/>
+      <w:pPr>
+        <w:ind w:left="1430" w:hanging="360"/>
+      </w:pPr>
+      <w:rPr>
+        <w:rFonts w:ascii="Courier New" w:hAnsi="Courier New" w:cs="Courier New" w:hint="default"/>
+      </w:rPr>
+    </w:lvl>
+    <w:lvl w:ilvl="2" w:tplc="0C0A0005" w:tentative="1">
+      <w:start w:val="1"/>
+      <w:numFmt w:val="bullet"/>
+      <w:lvlText w:val=""/>
+      <w:lvlJc w:val="left"/>
+      <w:pPr>
+        <w:ind w:left="2150" w:hanging="360"/>
+      </w:pPr>
+      <w:rPr>
+        <w:rFonts w:ascii="Wingdings" w:hAnsi="Wingdings" w:hint="default"/>
+      </w:rPr>
+    </w:lvl>
+    <w:lvl w:ilvl="3" w:tplc="0C0A0001" w:tentative="1">
+      <w:start w:val="1"/>
+      <w:numFmt w:val="bullet"/>
+      <w:lvlText w:val=""/>
+      <w:lvlJc w:val="left"/>
+      <w:pPr>
+        <w:ind w:left="2870" w:hanging="360"/>
+      </w:pPr>
+      <w:rPr>
+        <w:rFonts w:ascii="Symbol" w:hAnsi="Symbol" w:hint="default"/>
+      </w:rPr>
+    </w:lvl>
+    <w:lvl w:ilvl="4" w:tplc="0C0A0003" w:tentative="1">
+      <w:start w:val="1"/>
+      <w:numFmt w:val="bullet"/>
+      <w:lvlText w:val="o"/>
+      <w:lvlJc w:val="left"/>
+      <w:pPr>
+        <w:ind w:left="3590" w:hanging="360"/>
+      </w:pPr>
+      <w:rPr>
+        <w:rFonts w:ascii="Courier New" w:hAnsi="Courier New" w:cs="Courier New" w:hint="default"/>
+      </w:rPr>
+    </w:lvl>
+    <w:lvl w:ilvl="5" w:tplc="0C0A0005" w:tentative="1">
+      <w:start w:val="1"/>
+      <w:numFmt w:val="bullet"/>
+      <w:lvlText w:val=""/>
+      <w:lvlJc w:val="left"/>
+      <w:pPr>
+        <w:ind w:left="4310" w:hanging="360"/>
+      </w:pPr>
+      <w:rPr>
+        <w:rFonts w:ascii="Wingdings" w:hAnsi="Wingdings" w:hint="default"/>
+      </w:rPr>
+    </w:lvl>
+    <w:lvl w:ilvl="6" w:tplc="0C0A0001" w:tentative="1">
+      <w:start w:val="1"/>
+      <w:numFmt w:val="bullet"/>
+      <w:lvlText w:val=""/>
+      <w:lvlJc w:val="left"/>
+      <w:pPr>
+        <w:ind w:left="5030" w:hanging="360"/>
+      </w:pPr>
+      <w:rPr>
+        <w:rFonts w:ascii="Symbol" w:hAnsi="Symbol" w:hint="default"/>
+      </w:rPr>
+    </w:lvl>
+    <w:lvl w:ilvl="7" w:tplc="0C0A0003" w:tentative="1">
+      <w:start w:val="1"/>
+      <w:numFmt w:val="bullet"/>
+      <w:lvlText w:val="o"/>
+      <w:lvlJc w:val="left"/>
+      <w:pPr>
+        <w:ind w:left="5750" w:hanging="360"/>
+      </w:pPr>
+      <w:rPr>
+        <w:rFonts w:ascii="Courier New" w:hAnsi="Courier New" w:cs="Courier New" w:hint="default"/>
+      </w:rPr>
+    </w:lvl>
+    <w:lvl w:ilvl="8" w:tplc="0C0A0005" w:tentative="1">
+      <w:start w:val="1"/>
+      <w:numFmt w:val="bullet"/>
+      <w:lvlText w:val=""/>
+      <w:lvlJc w:val="left"/>
+      <w:pPr>
+        <w:ind w:left="6470" w:hanging="360"/>
+      </w:pPr>
+      <w:rPr>
+        <w:rFonts w:ascii="Wingdings" w:hAnsi="Wingdings" w:hint="default"/>
+      </w:rPr>
+    </w:lvl>
+  </w:abstractNum>
+  <w:abstractNum w:abstractNumId="5" w15:restartNumberingAfterBreak="0">
+    <w:nsid w:val="639E71E5"/>
+    <w:multiLevelType w:val="hybridMultilevel"/>
+    <w:tmpl w:val="564620AC"/>
+    <w:lvl w:ilvl="0" w:tplc="0C0A0001">
+      <w:start w:val="1"/>
+      <w:numFmt w:val="bullet"/>
+      <w:lvlText w:val=""/>
+      <w:lvlJc w:val="left"/>
+      <w:pPr>
+        <w:ind w:left="710" w:hanging="360"/>
+      </w:pPr>
+      <w:rPr>
+        <w:rFonts w:ascii="Symbol" w:hAnsi="Symbol" w:hint="default"/>
+      </w:rPr>
+    </w:lvl>
+    <w:lvl w:ilvl="1" w:tplc="0C0A0003" w:tentative="1">
+      <w:start w:val="1"/>
+      <w:numFmt w:val="bullet"/>
+      <w:lvlText w:val="o"/>
+      <w:lvlJc w:val="left"/>
+      <w:pPr>
+        <w:ind w:left="1430" w:hanging="360"/>
+      </w:pPr>
+      <w:rPr>
+        <w:rFonts w:ascii="Courier New" w:hAnsi="Courier New" w:cs="Courier New" w:hint="default"/>
+      </w:rPr>
+    </w:lvl>
+    <w:lvl w:ilvl="2" w:tplc="0C0A0005" w:tentative="1">
+      <w:start w:val="1"/>
+      <w:numFmt w:val="bullet"/>
+      <w:lvlText w:val=""/>
+      <w:lvlJc w:val="left"/>
+      <w:pPr>
+        <w:ind w:left="2150" w:hanging="360"/>
+      </w:pPr>
+      <w:rPr>
+        <w:rFonts w:ascii="Wingdings" w:hAnsi="Wingdings" w:hint="default"/>
+      </w:rPr>
+    </w:lvl>
+    <w:lvl w:ilvl="3" w:tplc="0C0A0001" w:tentative="1">
+      <w:start w:val="1"/>
+      <w:numFmt w:val="bullet"/>
+      <w:lvlText w:val=""/>
+      <w:lvlJc w:val="left"/>
+      <w:pPr>
+        <w:ind w:left="2870" w:hanging="360"/>
+      </w:pPr>
+      <w:rPr>
+        <w:rFonts w:ascii="Symbol" w:hAnsi="Symbol" w:hint="default"/>
+      </w:rPr>
+    </w:lvl>
+    <w:lvl w:ilvl="4" w:tplc="0C0A0003" w:tentative="1">
+      <w:start w:val="1"/>
+      <w:numFmt w:val="bullet"/>
+      <w:lvlText w:val="o"/>
+      <w:lvlJc w:val="left"/>
+      <w:pPr>
+        <w:ind w:left="3590" w:hanging="360"/>
+      </w:pPr>
+      <w:rPr>
+        <w:rFonts w:ascii="Courier New" w:hAnsi="Courier New" w:cs="Courier New" w:hint="default"/>
+      </w:rPr>
+    </w:lvl>
+    <w:lvl w:ilvl="5" w:tplc="0C0A0005" w:tentative="1">
+      <w:start w:val="1"/>
+      <w:numFmt w:val="bullet"/>
+      <w:lvlText w:val=""/>
+      <w:lvlJc w:val="left"/>
+      <w:pPr>
+        <w:ind w:left="4310" w:hanging="360"/>
+      </w:pPr>
+      <w:rPr>
+        <w:rFonts w:ascii="Wingdings" w:hAnsi="Wingdings" w:hint="default"/>
+      </w:rPr>
+    </w:lvl>
+    <w:lvl w:ilvl="6" w:tplc="0C0A0001" w:tentative="1">
+      <w:start w:val="1"/>
+      <w:numFmt w:val="bullet"/>
+      <w:lvlText w:val=""/>
+      <w:lvlJc w:val="left"/>
+      <w:pPr>
+        <w:ind w:left="5030" w:hanging="360"/>
+      </w:pPr>
+      <w:rPr>
+        <w:rFonts w:ascii="Symbol" w:hAnsi="Symbol" w:hint="default"/>
+      </w:rPr>
+    </w:lvl>
+    <w:lvl w:ilvl="7" w:tplc="0C0A0003" w:tentative="1">
+      <w:start w:val="1"/>
+      <w:numFmt w:val="bullet"/>
+      <w:lvlText w:val="o"/>
+      <w:lvlJc w:val="left"/>
+      <w:pPr>
+        <w:ind w:left="5750" w:hanging="360"/>
+      </w:pPr>
+      <w:rPr>
+        <w:rFonts w:ascii="Courier New" w:hAnsi="Courier New" w:cs="Courier New" w:hint="default"/>
+      </w:rPr>
+    </w:lvl>
+    <w:lvl w:ilvl="8" w:tplc="0C0A0005" w:tentative="1">
+      <w:start w:val="1"/>
+      <w:numFmt w:val="bullet"/>
+      <w:lvlText w:val=""/>
+      <w:lvlJc w:val="left"/>
+      <w:pPr>
+        <w:ind w:left="6470" w:hanging="360"/>
+      </w:pPr>
+      <w:rPr>
+        <w:rFonts w:ascii="Wingdings" w:hAnsi="Wingdings" w:hint="default"/>
+      </w:rPr>
+    </w:lvl>
+  </w:abstractNum>
+  <w:abstractNum w:abstractNumId="6" w15:restartNumberingAfterBreak="0">
+    <w:nsid w:val="648F0B81"/>
+    <w:multiLevelType w:val="hybridMultilevel"/>
+    <w:tmpl w:val="F854515A"/>
+    <w:lvl w:ilvl="0" w:tplc="0C0A0001">
+      <w:start w:val="1"/>
+      <w:numFmt w:val="bullet"/>
+      <w:lvlText w:val=""/>
+      <w:lvlJc w:val="left"/>
+      <w:pPr>
+        <w:ind w:left="710" w:hanging="360"/>
+      </w:pPr>
+      <w:rPr>
+        <w:rFonts w:ascii="Symbol" w:hAnsi="Symbol" w:hint="default"/>
+      </w:rPr>
+    </w:lvl>
+    <w:lvl w:ilvl="1" w:tplc="0C0A0003" w:tentative="1">
+      <w:start w:val="1"/>
+      <w:numFmt w:val="bullet"/>
+      <w:lvlText w:val="o"/>
+      <w:lvlJc w:val="left"/>
+      <w:pPr>
+        <w:ind w:left="1430" w:hanging="360"/>
+      </w:pPr>
+      <w:rPr>
+        <w:rFonts w:ascii="Courier New" w:hAnsi="Courier New" w:cs="Courier New" w:hint="default"/>
+      </w:rPr>
+    </w:lvl>
+    <w:lvl w:ilvl="2" w:tplc="0C0A0005" w:tentative="1">
+      <w:start w:val="1"/>
+      <w:numFmt w:val="bullet"/>
+      <w:lvlText w:val=""/>
+      <w:lvlJc w:val="left"/>
+      <w:pPr>
+        <w:ind w:left="2150" w:hanging="360"/>
+      </w:pPr>
+      <w:rPr>
+        <w:rFonts w:ascii="Wingdings" w:hAnsi="Wingdings" w:hint="default"/>
+      </w:rPr>
+    </w:lvl>
+    <w:lvl w:ilvl="3" w:tplc="0C0A0001" w:tentative="1">
+      <w:start w:val="1"/>
+      <w:numFmt w:val="bullet"/>
+      <w:lvlText w:val=""/>
+      <w:lvlJc w:val="left"/>
+      <w:pPr>
+        <w:ind w:left="2870" w:hanging="360"/>
+      </w:pPr>
+      <w:rPr>
+        <w:rFonts w:ascii="Symbol" w:hAnsi="Symbol" w:hint="default"/>
+      </w:rPr>
+    </w:lvl>
+    <w:lvl w:ilvl="4" w:tplc="0C0A0003" w:tentative="1">
+      <w:start w:val="1"/>
+      <w:numFmt w:val="bullet"/>
+      <w:lvlText w:val="o"/>
+      <w:lvlJc w:val="left"/>
+      <w:pPr>
+        <w:ind w:left="3590" w:hanging="360"/>
+      </w:pPr>
+      <w:rPr>
+        <w:rFonts w:ascii="Courier New" w:hAnsi="Courier New" w:cs="Courier New" w:hint="default"/>
+      </w:rPr>
+    </w:lvl>
+    <w:lvl w:ilvl="5" w:tplc="0C0A0005" w:tentative="1">
+      <w:start w:val="1"/>
+      <w:numFmt w:val="bullet"/>
+      <w:lvlText w:val=""/>
+      <w:lvlJc w:val="left"/>
+      <w:pPr>
+        <w:ind w:left="4310" w:hanging="360"/>
+      </w:pPr>
+      <w:rPr>
+        <w:rFonts w:ascii="Wingdings" w:hAnsi="Wingdings" w:hint="default"/>
+      </w:rPr>
+    </w:lvl>
+    <w:lvl w:ilvl="6" w:tplc="0C0A0001" w:tentative="1">
+      <w:start w:val="1"/>
+      <w:numFmt w:val="bullet"/>
+      <w:lvlText w:val=""/>
+      <w:lvlJc w:val="left"/>
+      <w:pPr>
+        <w:ind w:left="5030" w:hanging="360"/>
+      </w:pPr>
+      <w:rPr>
+        <w:rFonts w:ascii="Symbol" w:hAnsi="Symbol" w:hint="default"/>
+      </w:rPr>
+    </w:lvl>
+    <w:lvl w:ilvl="7" w:tplc="0C0A0003" w:tentative="1">
+      <w:start w:val="1"/>
+      <w:numFmt w:val="bullet"/>
+      <w:lvlText w:val="o"/>
+      <w:lvlJc w:val="left"/>
+      <w:pPr>
+        <w:ind w:left="5750" w:hanging="360"/>
+      </w:pPr>
+      <w:rPr>
+        <w:rFonts w:ascii="Courier New" w:hAnsi="Courier New" w:cs="Courier New" w:hint="default"/>
+      </w:rPr>
+    </w:lvl>
+    <w:lvl w:ilvl="8" w:tplc="0C0A0005" w:tentative="1">
+      <w:start w:val="1"/>
+      <w:numFmt w:val="bullet"/>
+      <w:lvlText w:val=""/>
+      <w:lvlJc w:val="left"/>
+      <w:pPr>
+        <w:ind w:left="6470" w:hanging="360"/>
+      </w:pPr>
+      <w:rPr>
+        <w:rFonts w:ascii="Wingdings" w:hAnsi="Wingdings" w:hint="default"/>
+      </w:rPr>
+    </w:lvl>
+  </w:abstractNum>
+  <w:abstractNum w:abstractNumId="7" w15:restartNumberingAfterBreak="0">
+    <w:nsid w:val="75870F18"/>
+    <w:multiLevelType w:val="hybridMultilevel"/>
+    <w:tmpl w:val="BD527BE0"/>
+    <w:lvl w:ilvl="0" w:tplc="0C0A000F">
+      <w:start w:val="1"/>
+      <w:numFmt w:val="decimal"/>
+      <w:lvlText w:val="%1."/>
+      <w:lvlJc w:val="left"/>
+      <w:pPr>
+        <w:ind w:left="705" w:hanging="360"/>
+      </w:pPr>
+      <w:rPr>
+        <w:rFonts w:hint="default"/>
+      </w:rPr>
+    </w:lvl>
+    <w:lvl w:ilvl="1" w:tplc="0C0A0003" w:tentative="1">
+      <w:start w:val="1"/>
+      <w:numFmt w:val="bullet"/>
+      <w:lvlText w:val="o"/>
+      <w:lvlJc w:val="left"/>
+      <w:pPr>
+        <w:ind w:left="1425" w:hanging="360"/>
+      </w:pPr>
+      <w:rPr>
+        <w:rFonts w:ascii="Courier New" w:hAnsi="Courier New" w:cs="Courier New" w:hint="default"/>
+      </w:rPr>
+    </w:lvl>
+    <w:lvl w:ilvl="2" w:tplc="0C0A0005" w:tentative="1">
+      <w:start w:val="1"/>
+      <w:numFmt w:val="bullet"/>
+      <w:lvlText w:val=""/>
+      <w:lvlJc w:val="left"/>
+      <w:pPr>
+        <w:ind w:left="2145" w:hanging="360"/>
+      </w:pPr>
+      <w:rPr>
+        <w:rFonts w:ascii="Wingdings" w:hAnsi="Wingdings" w:hint="default"/>
+      </w:rPr>
+    </w:lvl>
+    <w:lvl w:ilvl="3" w:tplc="0C0A0001" w:tentative="1">
+      <w:start w:val="1"/>
+      <w:numFmt w:val="bullet"/>
+      <w:lvlText w:val=""/>
+      <w:lvlJc w:val="left"/>
+      <w:pPr>
+        <w:ind w:left="2865" w:hanging="360"/>
+      </w:pPr>
+      <w:rPr>
+        <w:rFonts w:ascii="Symbol" w:hAnsi="Symbol" w:hint="default"/>
+      </w:rPr>
+    </w:lvl>
+    <w:lvl w:ilvl="4" w:tplc="0C0A0003" w:tentative="1">
+      <w:start w:val="1"/>
+      <w:numFmt w:val="bullet"/>
+      <w:lvlText w:val="o"/>
+      <w:lvlJc w:val="left"/>
+      <w:pPr>
+        <w:ind w:left="3585" w:hanging="360"/>
+      </w:pPr>
+      <w:rPr>
+        <w:rFonts w:ascii="Courier New" w:hAnsi="Courier New" w:cs="Courier New" w:hint="default"/>
+      </w:rPr>
+    </w:lvl>
+    <w:lvl w:ilvl="5" w:tplc="0C0A0005" w:tentative="1">
+      <w:start w:val="1"/>
+      <w:numFmt w:val="bullet"/>
+      <w:lvlText w:val=""/>
+      <w:lvlJc w:val="left"/>
+      <w:pPr>
+        <w:ind w:left="4305" w:hanging="360"/>
+      </w:pPr>
+      <w:rPr>
+        <w:rFonts w:ascii="Wingdings" w:hAnsi="Wingdings" w:hint="default"/>
+      </w:rPr>
+    </w:lvl>
+    <w:lvl w:ilvl="6" w:tplc="0C0A0001" w:tentative="1">
+      <w:start w:val="1"/>
+      <w:numFmt w:val="bullet"/>
+      <w:lvlText w:val=""/>
+      <w:lvlJc w:val="left"/>
+      <w:pPr>
+        <w:ind w:left="5025" w:hanging="360"/>
+      </w:pPr>
+      <w:rPr>
+        <w:rFonts w:ascii="Symbol" w:hAnsi="Symbol" w:hint="default"/>
+      </w:rPr>
+    </w:lvl>
+    <w:lvl w:ilvl="7" w:tplc="0C0A0003" w:tentative="1">
+      <w:start w:val="1"/>
+      <w:numFmt w:val="bullet"/>
+      <w:lvlText w:val="o"/>
+      <w:lvlJc w:val="left"/>
+      <w:pPr>
+        <w:ind w:left="5745" w:hanging="360"/>
+      </w:pPr>
+      <w:rPr>
+        <w:rFonts w:ascii="Courier New" w:hAnsi="Courier New" w:cs="Courier New" w:hint="default"/>
+      </w:rPr>
+    </w:lvl>
+    <w:lvl w:ilvl="8" w:tplc="0C0A0005" w:tentative="1">
+      <w:start w:val="1"/>
+      <w:numFmt w:val="bullet"/>
+      <w:lvlText w:val=""/>
+      <w:lvlJc w:val="left"/>
+      <w:pPr>
+        <w:ind w:left="6465" w:hanging="360"/>
+      </w:pPr>
+      <w:rPr>
+        <w:rFonts w:ascii="Wingdings" w:hAnsi="Wingdings" w:hint="default"/>
+      </w:rPr>
+    </w:lvl>
+  </w:abstractNum>
+  <w:abstractNum w:abstractNumId="8" w15:restartNumberingAfterBreak="0">
+    <w:nsid w:val="769349E7"/>
+    <w:multiLevelType w:val="hybridMultilevel"/>
+    <w:tmpl w:val="EFB82B4C"/>
+    <w:lvl w:ilvl="0" w:tplc="0C0A0001">
+      <w:start w:val="1"/>
+      <w:numFmt w:val="bullet"/>
+      <w:lvlText w:val=""/>
+      <w:lvlJc w:val="left"/>
+      <w:pPr>
+        <w:ind w:left="710" w:hanging="360"/>
+      </w:pPr>
+      <w:rPr>
+        <w:rFonts w:ascii="Symbol" w:hAnsi="Symbol" w:hint="default"/>
+      </w:rPr>
+    </w:lvl>
+    <w:lvl w:ilvl="1" w:tplc="0C0A0003" w:tentative="1">
+      <w:start w:val="1"/>
+      <w:numFmt w:val="bullet"/>
+      <w:lvlText w:val="o"/>
+      <w:lvlJc w:val="left"/>
+      <w:pPr>
+        <w:ind w:left="1430" w:hanging="360"/>
+      </w:pPr>
+      <w:rPr>
+        <w:rFonts w:ascii="Courier New" w:hAnsi="Courier New" w:cs="Courier New" w:hint="default"/>
+      </w:rPr>
+    </w:lvl>
+    <w:lvl w:ilvl="2" w:tplc="0C0A0005" w:tentative="1">
+      <w:start w:val="1"/>
+      <w:numFmt w:val="bullet"/>
+      <w:lvlText w:val=""/>
+      <w:lvlJc w:val="left"/>
+      <w:pPr>
+        <w:ind w:left="2150" w:hanging="360"/>
+      </w:pPr>
+      <w:rPr>
+        <w:rFonts w:ascii="Wingdings" w:hAnsi="Wingdings" w:hint="default"/>
+      </w:rPr>
+    </w:lvl>
+    <w:lvl w:ilvl="3" w:tplc="0C0A0001" w:tentative="1">
+      <w:start w:val="1"/>
+      <w:numFmt w:val="bullet"/>
+      <w:lvlText w:val=""/>
+      <w:lvlJc w:val="left"/>
+      <w:pPr>
+        <w:ind w:left="2870" w:hanging="360"/>
+      </w:pPr>
+      <w:rPr>
+        <w:rFonts w:ascii="Symbol" w:hAnsi="Symbol" w:hint="default"/>
+      </w:rPr>
+    </w:lvl>
+    <w:lvl w:ilvl="4" w:tplc="0C0A0003" w:tentative="1">
+      <w:start w:val="1"/>
+      <w:numFmt w:val="bullet"/>
+      <w:lvlText w:val="o"/>
+      <w:lvlJc w:val="left"/>
+      <w:pPr>
+        <w:ind w:left="3590" w:hanging="360"/>
+      </w:pPr>
+      <w:rPr>
+        <w:rFonts w:ascii="Courier New" w:hAnsi="Courier New" w:cs="Courier New" w:hint="default"/>
+      </w:rPr>
+    </w:lvl>
+    <w:lvl w:ilvl="5" w:tplc="0C0A0005" w:tentative="1">
+      <w:start w:val="1"/>
+      <w:numFmt w:val="bullet"/>
+      <w:lvlText w:val=""/>
+      <w:lvlJc w:val="left"/>
+      <w:pPr>
+        <w:ind w:left="4310" w:hanging="360"/>
+      </w:pPr>
+      <w:rPr>
+        <w:rFonts w:ascii="Wingdings" w:hAnsi="Wingdings" w:hint="default"/>
+      </w:rPr>
+    </w:lvl>
+    <w:lvl w:ilvl="6" w:tplc="0C0A0001" w:tentative="1">
+      <w:start w:val="1"/>
+      <w:numFmt w:val="bullet"/>
+      <w:lvlText w:val=""/>
+      <w:lvlJc w:val="left"/>
+      <w:pPr>
+        <w:ind w:left="5030" w:hanging="360"/>
+      </w:pPr>
+      <w:rPr>
+        <w:rFonts w:ascii="Symbol" w:hAnsi="Symbol" w:hint="default"/>
+      </w:rPr>
+    </w:lvl>
+    <w:lvl w:ilvl="7" w:tplc="0C0A0003" w:tentative="1">
+      <w:start w:val="1"/>
+      <w:numFmt w:val="bullet"/>
+      <w:lvlText w:val="o"/>
+      <w:lvlJc w:val="left"/>
+      <w:pPr>
+        <w:ind w:left="5750" w:hanging="360"/>
+      </w:pPr>
+      <w:rPr>
+        <w:rFonts w:ascii="Courier New" w:hAnsi="Courier New" w:cs="Courier New" w:hint="default"/>
+      </w:rPr>
+    </w:lvl>
+    <w:lvl w:ilvl="8" w:tplc="0C0A0005" w:tentative="1">
+      <w:start w:val="1"/>
+      <w:numFmt w:val="bullet"/>
+      <w:lvlText w:val=""/>
+      <w:lvlJc w:val="left"/>
+      <w:pPr>
+        <w:ind w:left="6470" w:hanging="360"/>
+      </w:pPr>
+      <w:rPr>
+        <w:rFonts w:ascii="Wingdings" w:hAnsi="Wingdings" w:hint="default"/>
+      </w:rPr>
+    </w:lvl>
+  </w:abstractNum>
+  <w:abstractNum w:abstractNumId="9" w15:restartNumberingAfterBreak="0">
+    <w:nsid w:val="7E933370"/>
+    <w:multiLevelType w:val="hybridMultilevel"/>
+    <w:tmpl w:val="14BE21DA"/>
+    <w:lvl w:ilvl="0" w:tplc="0C0A000F">
+      <w:start w:val="1"/>
+      <w:numFmt w:val="decimal"/>
+      <w:lvlText w:val="%1."/>
+      <w:lvlJc w:val="left"/>
+      <w:pPr>
+        <w:ind w:left="710" w:hanging="360"/>
+      </w:pPr>
+    </w:lvl>
+    <w:lvl w:ilvl="1" w:tplc="0C0A0019" w:tentative="1">
+      <w:start w:val="1"/>
+      <w:numFmt w:val="lowerLetter"/>
+      <w:lvlText w:val="%2."/>
+      <w:lvlJc w:val="left"/>
+      <w:pPr>
+        <w:ind w:left="1430" w:hanging="360"/>
+      </w:pPr>
+    </w:lvl>
+    <w:lvl w:ilvl="2" w:tplc="0C0A001B" w:tentative="1">
+      <w:start w:val="1"/>
+      <w:numFmt w:val="lowerRoman"/>
+      <w:lvlText w:val="%3."/>
+      <w:lvlJc w:val="right"/>
+      <w:pPr>
+        <w:ind w:left="2150" w:hanging="180"/>
+      </w:pPr>
+    </w:lvl>
+    <w:lvl w:ilvl="3" w:tplc="0C0A000F" w:tentative="1">
+      <w:start w:val="1"/>
+      <w:numFmt w:val="decimal"/>
+      <w:lvlText w:val="%4."/>
+      <w:lvlJc w:val="left"/>
+      <w:pPr>
+        <w:ind w:left="2870" w:hanging="360"/>
+      </w:pPr>
+    </w:lvl>
+    <w:lvl w:ilvl="4" w:tplc="0C0A0019" w:tentative="1">
+      <w:start w:val="1"/>
+      <w:numFmt w:val="lowerLetter"/>
+      <w:lvlText w:val="%5."/>
+      <w:lvlJc w:val="left"/>
+      <w:pPr>
+        <w:ind w:left="3590" w:hanging="360"/>
+      </w:pPr>
+    </w:lvl>
+    <w:lvl w:ilvl="5" w:tplc="0C0A001B" w:tentative="1">
+      <w:start w:val="1"/>
+      <w:numFmt w:val="lowerRoman"/>
+      <w:lvlText w:val="%6."/>
+      <w:lvlJc w:val="right"/>
+      <w:pPr>
+        <w:ind w:left="4310" w:hanging="180"/>
+      </w:pPr>
+    </w:lvl>
+    <w:lvl w:ilvl="6" w:tplc="0C0A000F" w:tentative="1">
+      <w:start w:val="1"/>
+      <w:numFmt w:val="decimal"/>
+      <w:lvlText w:val="%7."/>
+      <w:lvlJc w:val="left"/>
+      <w:pPr>
+        <w:ind w:left="5030" w:hanging="360"/>
+      </w:pPr>
+    </w:lvl>
+    <w:lvl w:ilvl="7" w:tplc="0C0A0019" w:tentative="1">
+      <w:start w:val="1"/>
+      <w:numFmt w:val="lowerLetter"/>
+      <w:lvlText w:val="%8."/>
+      <w:lvlJc w:val="left"/>
+      <w:pPr>
+        <w:ind w:left="5750" w:hanging="360"/>
+      </w:pPr>
+    </w:lvl>
+    <w:lvl w:ilvl="8" w:tplc="0C0A001B" w:tentative="1">
+      <w:start w:val="1"/>
+      <w:numFmt w:val="lowerRoman"/>
+      <w:lvlText w:val="%9."/>
+      <w:lvlJc w:val="right"/>
+      <w:pPr>
+        <w:ind w:left="6470" w:hanging="180"/>
+      </w:pPr>
+    </w:lvl>
+  </w:abstractNum>
+  <w:num w:numId="1">
+    <w:abstractNumId w:val="4"/>
+  </w:num>
+  <w:num w:numId="2">
+    <w:abstractNumId w:val="8"/>
+  </w:num>
+  <w:num w:numId="3">
+    <w:abstractNumId w:val="2"/>
+  </w:num>
+  <w:num w:numId="4">
+    <w:abstractNumId w:val="6"/>
+  </w:num>
+  <w:num w:numId="5">
+    <w:abstractNumId w:val="1"/>
+  </w:num>
+  <w:num w:numId="6">
+    <w:abstractNumId w:val="7"/>
+  </w:num>
+  <w:num w:numId="7">
+    <w:abstractNumId w:val="3"/>
+  </w:num>
+  <w:num w:numId="8">
+    <w:abstractNumId w:val="9"/>
+  </w:num>
+  <w:num w:numId="9">
+    <w:abstractNumId w:val="0"/>
+  </w:num>
+  <w:num w:numId="10">
+    <w:abstractNumId w:val="5"/>
+  </w:num>
+</w:numbering>
 </file>
 
 <file path=word/styles.xml><?xml version="1.0" encoding="utf-8"?>
@@ -795,6 +2380,17 @@
     <w:semiHidden/>
     <w:unhideWhenUsed/>
   </w:style>
+  <w:style w:type="paragraph" w:styleId="Prrafodelista">
+    <w:name w:val="List Paragraph"/>
+    <w:basedOn w:val="Normal"/>
+    <w:uiPriority w:val="34"/>
+    <w:qFormat/>
+    <w:rsid w:val="00DE5D4C"/>
+    <w:pPr>
+      <w:ind w:left="720"/>
+      <w:contextualSpacing/>
+    </w:pPr>
+  </w:style>
 </w:styles>
 </file>
 

</xml_diff>